<commit_message>
changed in doc file
</commit_message>
<xml_diff>
--- a/serverdetails.docx
+++ b/serverdetails.docx
@@ -1457,6 +1457,195 @@
       <w:r>
         <w:rPr/>
         <w:t>sudo update-alternatives --set php /usr/bin/php8.3</w:t>
+      </w:r>
+    </w:p>
+    <w:p>
+      <w:pPr>
+        <w:pStyle w:val="Normal"/>
+        <w:bidi w:val="0"/>
+        <w:jc w:val="left"/>
+        <w:rPr/>
+      </w:pPr>
+      <w:r>
+        <w:rPr/>
+      </w:r>
+    </w:p>
+    <w:p>
+      <w:pPr>
+        <w:pStyle w:val="Normal"/>
+        <w:bidi w:val="0"/>
+        <w:jc w:val="left"/>
+        <w:rPr/>
+      </w:pPr>
+      <w:r>
+        <w:rPr/>
+        <w:t>/*</w:t>
+      </w:r>
+    </w:p>
+    <w:p>
+      <w:pPr>
+        <w:pStyle w:val="Normal"/>
+        <w:bidi w:val="0"/>
+        <w:jc w:val="left"/>
+        <w:rPr/>
+      </w:pPr>
+      <w:r>
+        <w:rPr/>
+        <w:t>//for enable php 7.4</w:t>
+      </w:r>
+    </w:p>
+    <w:p>
+      <w:pPr>
+        <w:pStyle w:val="Normal"/>
+        <w:bidi w:val="0"/>
+        <w:jc w:val="left"/>
+        <w:rPr/>
+      </w:pPr>
+      <w:r>
+        <w:rPr/>
+        <w:t>sudo update-alternatives --list php</w:t>
+      </w:r>
+    </w:p>
+    <w:p>
+      <w:pPr>
+        <w:pStyle w:val="Normal"/>
+        <w:bidi w:val="0"/>
+        <w:jc w:val="left"/>
+        <w:rPr/>
+      </w:pPr>
+      <w:r>
+        <w:rPr/>
+        <w:t>sudo a2dismod php8.3</w:t>
+      </w:r>
+    </w:p>
+    <w:p>
+      <w:pPr>
+        <w:pStyle w:val="Normal"/>
+        <w:bidi w:val="0"/>
+        <w:jc w:val="left"/>
+        <w:rPr/>
+      </w:pPr>
+      <w:r>
+        <w:rPr/>
+        <w:t>sudo a2enmod php7.4</w:t>
+      </w:r>
+    </w:p>
+    <w:p>
+      <w:pPr>
+        <w:pStyle w:val="Normal"/>
+        <w:bidi w:val="0"/>
+        <w:jc w:val="left"/>
+        <w:rPr/>
+      </w:pPr>
+      <w:r>
+        <w:rPr/>
+        <w:t>sudo update-alternatives --set php /usr/bin/php7.4</w:t>
+      </w:r>
+    </w:p>
+    <w:p>
+      <w:pPr>
+        <w:pStyle w:val="Normal"/>
+        <w:bidi w:val="0"/>
+        <w:jc w:val="left"/>
+        <w:rPr/>
+      </w:pPr>
+      <w:r>
+        <w:rPr/>
+        <w:t>systemctl restart apache2</w:t>
+      </w:r>
+    </w:p>
+    <w:p>
+      <w:pPr>
+        <w:pStyle w:val="Normal"/>
+        <w:bidi w:val="0"/>
+        <w:jc w:val="left"/>
+        <w:rPr/>
+      </w:pPr>
+      <w:r>
+        <w:rPr/>
+      </w:r>
+    </w:p>
+    <w:p>
+      <w:pPr>
+        <w:pStyle w:val="Normal"/>
+        <w:bidi w:val="0"/>
+        <w:jc w:val="left"/>
+        <w:rPr/>
+      </w:pPr>
+      <w:r>
+        <w:rPr/>
+      </w:r>
+    </w:p>
+    <w:p>
+      <w:pPr>
+        <w:pStyle w:val="Normal"/>
+        <w:bidi w:val="0"/>
+        <w:jc w:val="left"/>
+        <w:rPr/>
+      </w:pPr>
+      <w:r>
+        <w:rPr/>
+        <w:t>//for enable php 8.3</w:t>
+      </w:r>
+    </w:p>
+    <w:p>
+      <w:pPr>
+        <w:pStyle w:val="Normal"/>
+        <w:bidi w:val="0"/>
+        <w:jc w:val="left"/>
+        <w:rPr/>
+      </w:pPr>
+      <w:r>
+        <w:rPr/>
+        <w:t>sudo update-alternatives --list php</w:t>
+      </w:r>
+    </w:p>
+    <w:p>
+      <w:pPr>
+        <w:pStyle w:val="Normal"/>
+        <w:bidi w:val="0"/>
+        <w:jc w:val="left"/>
+        <w:rPr/>
+      </w:pPr>
+      <w:r>
+        <w:rPr/>
+        <w:t>sudo a2dismod php7.4</w:t>
+      </w:r>
+    </w:p>
+    <w:p>
+      <w:pPr>
+        <w:pStyle w:val="Normal"/>
+        <w:bidi w:val="0"/>
+        <w:jc w:val="left"/>
+        <w:rPr/>
+      </w:pPr>
+      <w:r>
+        <w:rPr/>
+        <w:t>sudo a2enmod php8.3</w:t>
+      </w:r>
+    </w:p>
+    <w:p>
+      <w:pPr>
+        <w:pStyle w:val="Normal"/>
+        <w:bidi w:val="0"/>
+        <w:jc w:val="left"/>
+        <w:rPr/>
+      </w:pPr>
+      <w:r>
+        <w:rPr/>
+        <w:t>sudo update-alternatives --set php /usr/bin/php8.3</w:t>
+      </w:r>
+    </w:p>
+    <w:p>
+      <w:pPr>
+        <w:pStyle w:val="Normal"/>
+        <w:bidi w:val="0"/>
+        <w:jc w:val="left"/>
+        <w:rPr/>
+      </w:pPr>
+      <w:r>
+        <w:rPr/>
+        <w:t>systemctl restart apache2</w:t>
       </w:r>
     </w:p>
     <w:p>
@@ -3024,7 +3213,7 @@
     <w:pPr>
       <w:widowControl/>
       <w:suppressAutoHyphens w:val="true"/>
-      <w:overflowPunct w:val="false"/>
+      <w:overflowPunct w:val="true"/>
       <w:bidi w:val="0"/>
       <w:spacing w:before="0" w:after="0"/>
       <w:jc w:val="left"/>

</xml_diff>